<commit_message>
yyf 2.11 character firstversion
</commit_message>
<xml_diff>
--- a/Documents/策划/剧情背景设定.docx
+++ b/Documents/策划/剧情背景设定.docx
@@ -95,19 +95,7 @@
           <w:szCs w:val="21"/>
           <w:shd w:val="clear" w:color="auto" w:fill="FFFFFF"/>
         </w:rPr>
-        <w:t>出生，他们平时看似和普通人没什么不同，但是一旦他们失去理智时就会被暴怒吞噬，成为战斗力可怕的狼形态，获得利爪和加成速度的狼人疯狂喜欢疯狂杀戮，毫无理智地挥霍自己的力量，</w:t>
-      </w:r>
-      <w:bookmarkStart w:id="0" w:name="_GoBack"/>
-      <w:bookmarkEnd w:id="0"/>
-      <w:r>
-        <w:rPr>
-          <w:rFonts w:ascii="Arial" w:eastAsia="宋体" w:hAnsi="Arial" w:cs="Arial" w:hint="eastAsia"/>
-          <w:color w:val="333333"/>
-          <w:sz w:val="21"/>
-          <w:szCs w:val="21"/>
-          <w:shd w:val="clear" w:color="auto" w:fill="FFFFFF"/>
-        </w:rPr>
-        <w:t>直到他们精疲力竭。</w:t>
+        <w:t>出生，他们平时看似和普通人没什么不同，但是一旦他们失去理智时就会被暴怒吞噬，成为战斗力可怕的狼形态，获得利爪和加成速度的狼人疯狂喜欢疯狂杀戮，毫无理智地挥霍自己的力量，直到他们精疲力竭。</w:t>
       </w:r>
     </w:p>
     <w:p/>
@@ -133,28 +121,12 @@
       </w:r>
     </w:p>
     <w:p>
-      <w:proofErr w:type="gramStart"/>
-      <w:r>
-        <w:rPr>
-          <w:rFonts w:hint="eastAsia"/>
-        </w:rPr>
-        <w:t>哥布林带</w:t>
-      </w:r>
-      <w:proofErr w:type="gramEnd"/>
-      <w:r>
-        <w:rPr>
-          <w:rFonts w:hint="eastAsia"/>
-        </w:rPr>
-        <w:t>有非常聪明的大脑，也是优秀的炼金术师和商人，他们精明又贪婪，在常年的金矿采集和搬运中，他们似乎已经对金钱的味道十分熟悉，光凭着他们的鼻子就能知道金子的产地和年代。贪婪的哥布林凭着自己的财富建立起自己的帝国，广泛与其他种族交易，黑市商人几乎</w:t>
-      </w:r>
-      <w:proofErr w:type="gramStart"/>
-      <w:r>
-        <w:rPr>
-          <w:rFonts w:hint="eastAsia"/>
-        </w:rPr>
-        <w:t>都是哥布林</w:t>
-      </w:r>
-      <w:proofErr w:type="gramEnd"/>
+      <w:r>
+        <w:rPr>
+          <w:rFonts w:hint="eastAsia"/>
+        </w:rPr>
+        <w:t>哥布林带有非常聪明的大脑，也是优秀的炼金术师和商人，他们精明又贪婪，在常年的金矿采集和搬运中，他们似乎已经对金钱的味道十分熟悉，光凭着他们的鼻子就能知道金子的产地和年代。贪婪的哥布林凭着自己的财富建立起自己的帝国，广泛与其他种族交易，黑市商人几乎都是哥布林</w:t>
+      </w:r>
     </w:p>
     <w:p/>
     <w:p/>
@@ -183,13 +155,7 @@
         <w:rPr>
           <w:rFonts w:hint="eastAsia"/>
         </w:rPr>
-        <w:t>吸血鬼是高深莫测的种族，他们和狼人的暴戾不同，他们往往以出其不意和冷血见长，在黑夜的时间里，吸血鬼行动变得更加敏捷，攻击力也经常显得惊人，他们常常看起来非常年轻因为他们不需要血液的频繁流动来维持生命而只是固定地吸取血液即可。吸血鬼极其傲</w:t>
-      </w:r>
-      <w:r>
-        <w:rPr>
-          <w:rFonts w:hint="eastAsia"/>
-        </w:rPr>
-        <w:t>慢，认为自己是最优秀的种族，经常流露出对其他种族的轻蔑</w:t>
+        <w:t>吸血鬼是高深莫测的种族，他们和狼人的暴戾不同，他们往往以出其不意和冷血见长，在黑夜的时间里，吸血鬼行动变得更加敏捷，攻击力也经常显得惊人，他们常常看起来非常年轻因为他们不需要血液的频繁流动来维持生命而只是固定地吸取血液即可。吸血鬼极其傲慢，认为自己是最优秀的种族，经常流露出对其他种族的轻蔑</w:t>
       </w:r>
     </w:p>
     <w:p/>
@@ -218,21 +184,7 @@
         <w:rPr>
           <w:rFonts w:hint="eastAsia"/>
         </w:rPr>
-        <w:t>生活在山洞里的矮人好吃懒做，他们凭着自己的天生的灵活和优秀的视力来建立自己对于别的种族的优势，他们的</w:t>
-      </w:r>
-      <w:proofErr w:type="gramStart"/>
-      <w:r>
-        <w:rPr>
-          <w:rFonts w:hint="eastAsia"/>
-        </w:rPr>
-        <w:t>懒惰给</w:t>
-      </w:r>
-      <w:proofErr w:type="gramEnd"/>
-      <w:r>
-        <w:rPr>
-          <w:rFonts w:hint="eastAsia"/>
-        </w:rPr>
-        <w:t>他们带来更强的战斗力，喜好不劳而获的他们经常搜寻一些不为人知的地方，获得一些旷世珍宝，也常常在战斗避免直接的攻击，通过远程或者暗器来轻松击败敌人。</w:t>
+        <w:t>生活在山洞里的矮人好吃懒做，他们凭着自己的天生的灵活和优秀的视力来建立自己对于别的种族的优势，他们的懒惰给他们带来更强的战斗力，喜好不劳而获的他们经常搜寻一些不为人知的地方，获得一些旷世珍宝，也常常在战斗避免直接的攻击，通过远程或者暗器来轻松击败敌人。</w:t>
       </w:r>
     </w:p>
     <w:p/>
@@ -256,39 +208,17 @@
         <w:rPr>
           <w:rFonts w:hint="eastAsia"/>
         </w:rPr>
-        <w:t>不要采</w:t>
-      </w:r>
-      <w:proofErr w:type="gramStart"/>
-      <w:r>
-        <w:rPr>
-          <w:rFonts w:hint="eastAsia"/>
-        </w:rPr>
-        <w:t>颉</w:t>
-      </w:r>
-      <w:proofErr w:type="gramEnd"/>
-      <w:r>
-        <w:rPr>
-          <w:rFonts w:hint="eastAsia"/>
-        </w:rPr>
-        <w:t>狼人的乌头草，否则暴怒将会吞噬你</w:t>
-      </w:r>
-    </w:p>
-    <w:p/>
-    <w:p>
-      <w:r>
-        <w:rPr>
-          <w:rFonts w:hint="eastAsia"/>
-        </w:rPr>
-        <w:t>哥布林：如果你想知道金钱的秘密，请来</w:t>
-      </w:r>
-      <w:proofErr w:type="gramStart"/>
-      <w:r>
-        <w:rPr>
-          <w:rFonts w:hint="eastAsia"/>
-        </w:rPr>
-        <w:t>咨询哥布林</w:t>
-      </w:r>
-      <w:proofErr w:type="gramEnd"/>
+        <w:t>不要采颉狼人的乌头草，否则暴怒将会吞噬你</w:t>
+      </w:r>
+    </w:p>
+    <w:p/>
+    <w:p>
+      <w:r>
+        <w:rPr>
+          <w:rFonts w:hint="eastAsia"/>
+        </w:rPr>
+        <w:t>哥布林：如果你想知道金钱的秘密，请来咨询哥布林</w:t>
+      </w:r>
     </w:p>
     <w:p>
       <w:r>
@@ -302,13 +232,7 @@
         <w:rPr>
           <w:rFonts w:hint="eastAsia"/>
         </w:rPr>
-        <w:t>一个合格的哥布林知道你财富</w:t>
-      </w:r>
-      <w:r>
-        <w:rPr>
-          <w:rFonts w:hint="eastAsia"/>
-        </w:rPr>
-        <w:t>的渴望</w:t>
+        <w:t>一个合格的哥布林知道你财富的渴望</w:t>
       </w:r>
     </w:p>
     <w:p/>
@@ -417,43 +341,15 @@
         <w:rPr>
           <w:rFonts w:hint="eastAsia"/>
         </w:rPr>
-        <w:t>狼人法师：</w:t>
-      </w:r>
-      <w:proofErr w:type="gramStart"/>
-      <w:r>
-        <w:rPr>
-          <w:rFonts w:hint="eastAsia"/>
-        </w:rPr>
-        <w:t>狼族的</w:t>
-      </w:r>
-      <w:proofErr w:type="gramEnd"/>
-      <w:r>
-        <w:rPr>
-          <w:rFonts w:hint="eastAsia"/>
-        </w:rPr>
-        <w:t>古老魔法使人着迷</w:t>
-      </w:r>
-    </w:p>
-    <w:p>
-      <w:r>
-        <w:rPr>
-          <w:rFonts w:hint="eastAsia"/>
-        </w:rPr>
-        <w:t>狼人射手：狼的视野和月光</w:t>
-      </w:r>
-      <w:proofErr w:type="gramStart"/>
-      <w:r>
-        <w:rPr>
-          <w:rFonts w:hint="eastAsia"/>
-        </w:rPr>
-        <w:t>掩护让</w:t>
-      </w:r>
-      <w:proofErr w:type="gramEnd"/>
-      <w:r>
-        <w:rPr>
-          <w:rFonts w:hint="eastAsia"/>
-        </w:rPr>
-        <w:t>我愈发精准</w:t>
+        <w:t>狼人法师：狼族的古老魔法使人着迷</w:t>
+      </w:r>
+    </w:p>
+    <w:p>
+      <w:r>
+        <w:rPr>
+          <w:rFonts w:hint="eastAsia"/>
+        </w:rPr>
+        <w:t>狼人射手：狼的视野和月光掩护让我愈发精准</w:t>
       </w:r>
     </w:p>
     <w:p>
@@ -505,21 +401,7 @@
         <w:rPr>
           <w:rFonts w:hint="eastAsia"/>
         </w:rPr>
-        <w:t>吸血鬼战士：我的刀锋</w:t>
-      </w:r>
-      <w:proofErr w:type="gramStart"/>
-      <w:r>
-        <w:rPr>
-          <w:rFonts w:hint="eastAsia"/>
-        </w:rPr>
-        <w:t>吟唱着</w:t>
-      </w:r>
-      <w:proofErr w:type="gramEnd"/>
-      <w:r>
-        <w:rPr>
-          <w:rFonts w:hint="eastAsia"/>
-        </w:rPr>
-        <w:t>血液的声音</w:t>
+        <w:t>吸血鬼战士：我的刀锋吟唱着血液的声音</w:t>
       </w:r>
     </w:p>
     <w:p>
@@ -535,21 +417,7 @@
         <w:rPr>
           <w:rFonts w:hint="eastAsia"/>
         </w:rPr>
-        <w:t>吸血鬼射手：我的</w:t>
-      </w:r>
-      <w:proofErr w:type="gramStart"/>
-      <w:r>
-        <w:rPr>
-          <w:rFonts w:hint="eastAsia"/>
-        </w:rPr>
-        <w:t>箭已经</w:t>
-      </w:r>
-      <w:proofErr w:type="gramEnd"/>
-      <w:r>
-        <w:rPr>
-          <w:rFonts w:hint="eastAsia"/>
-        </w:rPr>
-        <w:t>嗅到了你的味道</w:t>
+        <w:t>吸血鬼射手：我的箭已经嗅到了你的味道</w:t>
       </w:r>
     </w:p>
     <w:p>
@@ -583,30 +451,8 @@
         <w:rPr>
           <w:rFonts w:hint="eastAsia"/>
         </w:rPr>
-        <w:t>矮人射手：</w:t>
-      </w:r>
-      <w:proofErr w:type="gramStart"/>
-      <w:r>
-        <w:rPr>
-          <w:rFonts w:hint="eastAsia"/>
-        </w:rPr>
-        <w:t>弓才不会</w:t>
-      </w:r>
-      <w:proofErr w:type="gramEnd"/>
-      <w:r>
-        <w:rPr>
-          <w:rFonts w:hint="eastAsia"/>
-        </w:rPr>
-        <w:t>杀人，是我干的。哈哈</w:t>
-      </w:r>
-      <w:proofErr w:type="gramStart"/>
-      <w:r>
-        <w:rPr>
-          <w:rFonts w:hint="eastAsia"/>
-        </w:rPr>
-        <w:t>哈</w:t>
-      </w:r>
-      <w:proofErr w:type="gramEnd"/>
+        <w:t>矮人射手：弓才不会杀人，是我干的。哈哈哈</w:t>
+      </w:r>
     </w:p>
     <w:p>
       <w:r>
@@ -779,7 +625,10 @@
         <w:t>在</w:t>
       </w:r>
       <w:r>
-        <w:t>A</w:t>
+        <w:rPr>
+          <w:rFonts w:hint="eastAsia"/>
+        </w:rPr>
+        <w:t>@</w:t>
       </w:r>
       <w:r>
         <w:t>求生之旅中</w:t>
@@ -797,21 +646,7 @@
         <w:rPr>
           <w:rFonts w:hint="eastAsia"/>
         </w:rPr>
-        <w:t>（欲望使人强大），所以这条路也是通往无尽欲望的</w:t>
-      </w:r>
-      <w:proofErr w:type="gramStart"/>
-      <w:r>
-        <w:rPr>
-          <w:rFonts w:hint="eastAsia"/>
-        </w:rPr>
-        <w:t>不</w:t>
-      </w:r>
-      <w:proofErr w:type="gramEnd"/>
-      <w:r>
-        <w:rPr>
-          <w:rFonts w:hint="eastAsia"/>
-        </w:rPr>
-        <w:t>归路。但过多的欲望是好是坏呢？欲望的起源是什么？欲望的尽头又是什么？游戏的最后会以多结局的方式给出答案。</w:t>
+        <w:t>（欲望使人强大），所以这条路也是通往无尽欲望的不归路。但过多的欲望是好是坏呢？欲望的起源是什么？欲望的尽头又是什么？游戏的最后会以多结局的方式给出答案。</w:t>
       </w:r>
     </w:p>
     <w:p/>
@@ -1022,18 +857,7 @@
     </w:p>
     <w:p>
       <w:r>
-        <w:t>故事</w:t>
-      </w:r>
-      <w:proofErr w:type="gramStart"/>
-      <w:r>
-        <w:t>的</w:t>
-      </w:r>
-      <w:r>
-        <w:t>一切的一切</w:t>
-      </w:r>
-      <w:proofErr w:type="gramEnd"/>
-      <w:r>
-        <w:t>发生在</w:t>
+        <w:t>故事的一切的一切发生在</w:t>
       </w:r>
       <w:r>
         <w:rPr>
@@ -1131,13 +955,8 @@
     </w:p>
     <w:p>
       <w:r>
-        <w:t>玩家杀死欲望</w:t>
-      </w:r>
-      <w:proofErr w:type="gramStart"/>
-      <w:r>
-        <w:t>之神那一刻</w:t>
-      </w:r>
-      <w:proofErr w:type="gramEnd"/>
+        <w:t>玩家杀死欲望之神那一刻</w:t>
+      </w:r>
       <w:r>
         <w:rPr>
           <w:rFonts w:hint="eastAsia"/>
@@ -1198,12 +1017,27 @@
         <w:t>主人公</w:t>
       </w:r>
       <w:r>
+        <w:t>们</w:t>
+      </w:r>
+      <w:r>
         <w:rPr>
           <w:rFonts w:hint="eastAsia"/>
         </w:rPr>
         <w:t xml:space="preserve"> @</w:t>
       </w:r>
     </w:p>
+    <w:p/>
+    <w:p>
+      <w:r>
+        <w:t>开端</w:t>
+      </w:r>
+      <w:r>
+        <w:rPr>
+          <w:rFonts w:hint="eastAsia"/>
+        </w:rPr>
+        <w:t>：</w:t>
+      </w:r>
+    </w:p>
     <w:p>
       <w:r>
         <w:rPr>
@@ -1212,6 +1046,12 @@
         <w:t>@</w:t>
       </w:r>
       <w:r>
+        <w:rPr>
+          <w:rFonts w:hint="eastAsia"/>
+        </w:rPr>
+        <w:t>们</w:t>
+      </w:r>
+      <w:r>
         <w:t>参加一位伯爵</w:t>
       </w:r>
       <w:r>
@@ -1235,11 +1075,10 @@
         </w:rPr>
         <w:t>,</w:t>
       </w:r>
-      <w:r>
-        <w:rPr>
-          <w:rFonts w:hint="eastAsia"/>
-        </w:rPr>
-        <w:t>但在伯爵说</w:t>
+    </w:p>
+    <w:p>
+      <w:r>
+        <w:t>在宴会中场</w:t>
       </w:r>
       <w:r>
         <w:rPr>
@@ -1248,10 +1087,7 @@
         <w:t>,</w:t>
       </w:r>
       <w:r>
-        <w:rPr>
-          <w:rFonts w:hint="eastAsia"/>
-        </w:rPr>
-        <w:t>‘下面开始特别节目！’后</w:t>
+        <w:t>灯光突然熄灭</w:t>
       </w:r>
       <w:r>
         <w:rPr>
@@ -1263,7 +1099,13 @@
         <w:rPr>
           <w:rFonts w:hint="eastAsia"/>
         </w:rPr>
-        <w:t>屋子里所有人中了伯爵的诅咒</w:t>
+        <w:t>聚光灯照亮了</w:t>
+      </w:r>
+      <w:r>
+        <w:rPr>
+          <w:rFonts w:hint="eastAsia"/>
+        </w:rPr>
+        <w:t>伯爵</w:t>
       </w:r>
       <w:r>
         <w:rPr>
@@ -1275,6 +1117,124 @@
         <w:rPr>
           <w:rFonts w:hint="eastAsia"/>
         </w:rPr>
+        <w:t>其笑着喊道</w:t>
+      </w:r>
+      <w:r>
+        <w:rPr>
+          <w:rFonts w:hint="eastAsia"/>
+        </w:rPr>
+        <w:t>,</w:t>
+      </w:r>
+      <w:r>
+        <w:rPr>
+          <w:rFonts w:hint="eastAsia"/>
+        </w:rPr>
+        <w:t>‘</w:t>
+      </w:r>
+      <w:r>
+        <w:rPr>
+          <w:rFonts w:hint="eastAsia"/>
+        </w:rPr>
+        <w:t>Now</w:t>
+      </w:r>
+      <w:r>
+        <w:t>…</w:t>
+      </w:r>
+      <w:r>
+        <w:rPr>
+          <w:rFonts w:hint="eastAsia"/>
+        </w:rPr>
+        <w:t>Let</w:t>
+      </w:r>
+      <w:r>
+        <w:t>’s show time!</w:t>
+      </w:r>
+      <w:r>
+        <w:rPr>
+          <w:rFonts w:hint="eastAsia"/>
+        </w:rPr>
+        <w:t>’</w:t>
+      </w:r>
+    </w:p>
+    <w:p>
+      <w:r>
+        <w:rPr>
+          <w:rFonts w:hint="eastAsia"/>
+        </w:rPr>
+        <w:t>屋内的空气突然凝结</w:t>
+      </w:r>
+      <w:r>
+        <w:rPr>
+          <w:rFonts w:hint="eastAsia"/>
+        </w:rPr>
+        <w:t>,</w:t>
+      </w:r>
+      <w:r>
+        <w:rPr>
+          <w:rFonts w:hint="eastAsia"/>
+        </w:rPr>
+        <w:t>人们感觉身体非常沉重</w:t>
+      </w:r>
+      <w:r>
+        <w:rPr>
+          <w:rFonts w:hint="eastAsia"/>
+        </w:rPr>
+        <w:t>,</w:t>
+      </w:r>
+      <w:r>
+        <w:rPr>
+          <w:rFonts w:hint="eastAsia"/>
+        </w:rPr>
+        <w:t>好像</w:t>
+      </w:r>
+      <w:r>
+        <w:rPr>
+          <w:rFonts w:hint="eastAsia"/>
+        </w:rPr>
+        <w:t>有什么东西</w:t>
+      </w:r>
+      <w:r>
+        <w:rPr>
+          <w:rFonts w:hint="eastAsia"/>
+        </w:rPr>
+        <w:t>尝试支配身体一般</w:t>
+      </w:r>
+      <w:r>
+        <w:rPr>
+          <w:rFonts w:hint="eastAsia"/>
+        </w:rPr>
+        <w:t>.</w:t>
+      </w:r>
+    </w:p>
+    <w:p>
+      <w:r>
+        <w:rPr>
+          <w:rFonts w:hint="eastAsia"/>
+        </w:rPr>
+        <w:t>原来</w:t>
+      </w:r>
+      <w:r>
+        <w:rPr>
+          <w:rFonts w:hint="eastAsia"/>
+        </w:rPr>
+        <w:t>屋子里大多数</w:t>
+      </w:r>
+      <w:r>
+        <w:rPr>
+          <w:rFonts w:hint="eastAsia"/>
+        </w:rPr>
+        <w:t>人中了伯爵的诅咒</w:t>
+      </w:r>
+      <w:r>
+        <w:rPr>
+          <w:rFonts w:hint="eastAsia"/>
+        </w:rPr>
+        <w:t>,</w:t>
+      </w:r>
+      <w:r>
+        <w:rPr>
+          <w:rFonts w:hint="eastAsia"/>
+        </w:rPr>
         <w:t>人们各自内心的欲望被放大</w:t>
       </w:r>
       <w:r>
@@ -1287,7 +1247,13 @@
         <w:rPr>
           <w:rFonts w:hint="eastAsia"/>
         </w:rPr>
-        <w:t>邪化成了怪物</w:t>
+        <w:t>异</w:t>
+      </w:r>
+      <w:r>
+        <w:rPr>
+          <w:rFonts w:hint="eastAsia"/>
+        </w:rPr>
+        <w:t>化成了怪物</w:t>
       </w:r>
       <w:r>
         <w:rPr>
@@ -1305,10 +1271,26 @@
         <w:t>.)</w:t>
       </w:r>
     </w:p>
-    <w:p/>
-    <w:p>
-      <w:r>
-        <w:t>而</w:t>
+    <w:p>
+      <w:pPr>
+        <w:rPr>
+          <w:rFonts w:hint="eastAsia"/>
+        </w:rPr>
+      </w:pPr>
+      <w:r>
+        <w:t>但</w:t>
+      </w:r>
+      <w:r>
+        <w:t>依然有</w:t>
+      </w:r>
+      <w:r>
+        <w:t>一部分人</w:t>
+      </w:r>
+      <w:r>
+        <w:rPr>
+          <w:rFonts w:hint="eastAsia"/>
+        </w:rPr>
+        <w:t>（</w:t>
       </w:r>
       <w:r>
         <w:rPr>
@@ -1320,29 +1302,230 @@
         <w:rPr>
           <w:rFonts w:hint="eastAsia"/>
         </w:rPr>
-        <w:t>这个无欲无求的人则变成了一只毛毛虫（或</w:t>
-      </w:r>
-      <w:proofErr w:type="gramStart"/>
+        <w:t>们）</w:t>
+      </w:r>
+      <w:r>
+        <w:t>未受到影响</w:t>
+      </w:r>
+      <w:r>
+        <w:rPr>
+          <w:rFonts w:hint="eastAsia"/>
+        </w:rPr>
+        <w:t>,</w:t>
+      </w:r>
+      <w:r>
+        <w:rPr>
+          <w:rFonts w:hint="eastAsia"/>
+        </w:rPr>
+        <w:t>为了防止异化的怪物的攻击</w:t>
+      </w:r>
+      <w:r>
+        <w:rPr>
+          <w:rFonts w:hint="eastAsia"/>
+        </w:rPr>
+        <w:t>,</w:t>
+      </w:r>
+      <w:r>
+        <w:rPr>
+          <w:rFonts w:hint="eastAsia"/>
+        </w:rPr>
+        <w:t>他们躲在了一间</w:t>
+      </w:r>
+      <w:r>
+        <w:rPr>
+          <w:rFonts w:hint="eastAsia"/>
+        </w:rPr>
+        <w:t>房门死锁的</w:t>
+      </w:r>
+      <w:r>
+        <w:rPr>
+          <w:rFonts w:hint="eastAsia"/>
+        </w:rPr>
+        <w:t>屋子内</w:t>
+      </w:r>
+      <w:r>
+        <w:rPr>
+          <w:rFonts w:hint="eastAsia"/>
+        </w:rPr>
+        <w:t>.</w:t>
+      </w:r>
+    </w:p>
+    <w:p/>
+    <w:p>
+      <w:r>
+        <w:t>但眼看兵断粮绝</w:t>
+      </w:r>
+      <w:r>
+        <w:rPr>
+          <w:rFonts w:hint="eastAsia"/>
+        </w:rPr>
+        <w:t>,</w:t>
+      </w:r>
+      <w:r>
+        <w:rPr>
+          <w:rFonts w:hint="eastAsia"/>
+        </w:rPr>
+        <w:t>不时会有人不想再忍受</w:t>
+      </w:r>
+      <w:r>
+        <w:rPr>
+          <w:rFonts w:hint="eastAsia"/>
+        </w:rPr>
+        <w:t>1</w:t>
+      </w:r>
+      <w:r>
+        <w:rPr>
+          <w:rFonts w:hint="eastAsia"/>
+        </w:rPr>
+        <w:t>这种日子</w:t>
+      </w:r>
+      <w:r>
+        <w:rPr>
+          <w:rFonts w:hint="eastAsia"/>
+        </w:rPr>
+        <w:t>,</w:t>
+      </w:r>
+      <w:r>
+        <w:rPr>
+          <w:rFonts w:hint="eastAsia"/>
+        </w:rPr>
+        <w:t>而尝试逃离</w:t>
+      </w:r>
+      <w:r>
+        <w:rPr>
+          <w:rFonts w:hint="eastAsia"/>
+        </w:rPr>
+        <w:t>这个鬼地方</w:t>
+      </w:r>
+    </w:p>
+    <w:p/>
+    <w:p>
+      <w:pPr>
+        <w:rPr>
+          <w:rFonts w:hint="eastAsia"/>
+        </w:rPr>
+      </w:pPr>
+      <w:r>
+        <w:t>Game Start</w:t>
+      </w:r>
+      <w:r>
+        <w:rPr>
+          <w:rFonts w:hint="eastAsia"/>
+        </w:rPr>
+        <w:t>!</w:t>
+      </w:r>
+    </w:p>
+    <w:p>
+      <w:pPr>
+        <w:rPr>
+          <w:rFonts w:hint="eastAsia"/>
+        </w:rPr>
+      </w:pPr>
+    </w:p>
+    <w:p>
+      <w:r>
+        <w:rPr>
+          <w:rFonts w:hint="eastAsia"/>
+        </w:rPr>
+        <w:t>玩家操控</w:t>
+      </w:r>
+      <w:r>
+        <w:rPr>
+          <w:rFonts w:hint="eastAsia"/>
+        </w:rPr>
+        <w:t>其中</w:t>
+      </w:r>
+      <w:r>
+        <w:rPr>
+          <w:rFonts w:hint="eastAsia"/>
+        </w:rPr>
+        <w:t>一位瑟瑟发抖的</w:t>
+      </w:r>
+      <w:r>
+        <w:rPr>
+          <w:rFonts w:hint="eastAsia"/>
+        </w:rPr>
+        <w:t>@</w:t>
+      </w:r>
+      <w:r>
+        <w:t>,</w:t>
+      </w:r>
+      <w:r>
+        <w:t>开始了冒险</w:t>
+      </w:r>
+      <w:r>
+        <w:rPr>
+          <w:rFonts w:hint="eastAsia"/>
+        </w:rPr>
+        <w:t>...</w:t>
+      </w:r>
       <w:r>
         <w:t>”</w:t>
       </w:r>
-      <w:proofErr w:type="gramEnd"/>
-      <w:r>
-        <w:rPr>
-          <w:rFonts w:hint="eastAsia"/>
-        </w:rPr>
-        <w:t>没有变化</w:t>
-      </w:r>
-      <w:proofErr w:type="gramStart"/>
+      <w:r>
+        <w:t>我再也不想忍受这种提心吊胆的日子了</w:t>
+      </w:r>
+      <w:r>
+        <w:rPr>
+          <w:rFonts w:hint="eastAsia"/>
+        </w:rPr>
+        <w:t>！</w:t>
+      </w:r>
       <w:r>
         <w:t>”</w:t>
       </w:r>
-      <w:proofErr w:type="gramEnd"/>
-      <w:r>
-        <w:rPr>
-          <w:rFonts w:hint="eastAsia"/>
-        </w:rPr>
-        <w:t>，越弱越好）</w:t>
+    </w:p>
+    <w:p/>
+    <w:p>
+      <w:r>
+        <w:t>“</w:t>
+      </w:r>
+      <w:r>
+        <w:t>这些东西看上去能使人变强大</w:t>
+      </w:r>
+      <w:r>
+        <w:rPr>
+          <w:rFonts w:hint="eastAsia"/>
+        </w:rPr>
+        <w:t>！</w:t>
+      </w:r>
+      <w:r>
+        <w:t>”</w:t>
+      </w:r>
+    </w:p>
+    <w:p/>
+    <w:p>
+      <w:r>
+        <w:t>“oh!</w:t>
+      </w:r>
+      <w:r>
+        <w:t>我怎么变成了这幅鬼样子</w:t>
+      </w:r>
+      <w:r>
+        <w:rPr>
+          <w:rFonts w:hint="eastAsia"/>
+        </w:rPr>
+        <w:t>???</w:t>
+      </w:r>
+      <w:r>
+        <w:t>”</w:t>
+      </w:r>
+    </w:p>
+    <w:p/>
+    <w:p>
+      <w:pPr>
+        <w:rPr>
+          <w:rFonts w:hint="eastAsia"/>
+        </w:rPr>
+      </w:pPr>
+      <w:r>
+        <w:rPr>
+          <w:rFonts w:hint="eastAsia"/>
+        </w:rPr>
+        <w:t>想法一去掉</w:t>
+      </w:r>
+      <w:r>
+        <w:t>特攻键</w:t>
       </w:r>
       <w:r>
         <w:rPr>
@@ -1354,19 +1537,149 @@
         <w:rPr>
           <w:rFonts w:hint="eastAsia"/>
         </w:rPr>
-        <w:t>在心情平复之后为了不坐以待毙，</w:t>
-      </w:r>
-      <w:r>
-        <w:t>开始了其求生</w:t>
-      </w:r>
-      <w:r>
-        <w:rPr>
-          <w:rFonts w:hint="eastAsia"/>
-        </w:rPr>
-        <w:t>（欲望）</w:t>
-      </w:r>
-      <w:r>
-        <w:t>之旅</w:t>
+        <w:t>增加</w:t>
+      </w:r>
+      <w:r>
+        <w:t>天赋键</w:t>
+      </w:r>
+      <w:r>
+        <w:rPr>
+          <w:rFonts w:hint="eastAsia"/>
+        </w:rPr>
+        <w:t>,</w:t>
+      </w:r>
+      <w:r>
+        <w:rPr>
+          <w:rFonts w:hint="eastAsia"/>
+        </w:rPr>
+        <w:t>在</w:t>
+      </w:r>
+      <w:r>
+        <w:t>城堡中可</w:t>
+      </w:r>
+      <w:r>
+        <w:rPr>
+          <w:rFonts w:hint="eastAsia"/>
+        </w:rPr>
+        <w:t>救人</w:t>
+      </w:r>
+      <w:r>
+        <w:rPr>
+          <w:rFonts w:hint="eastAsia"/>
+        </w:rPr>
+        <w:t>,</w:t>
+      </w:r>
+      <w:r>
+        <w:rPr>
+          <w:rFonts w:hint="eastAsia"/>
+        </w:rPr>
+        <w:t>每个人</w:t>
+      </w:r>
+      <w:r>
+        <w:t>都有不同天赋</w:t>
+      </w:r>
+      <w:bookmarkStart w:id="0" w:name="_GoBack"/>
+      <w:bookmarkEnd w:id="0"/>
+    </w:p>
+    <w:p>
+      <w:r>
+        <w:rPr>
+          <w:rFonts w:hint="eastAsia"/>
+        </w:rPr>
+        <w:t>在其走出房间</w:t>
+      </w:r>
+      <w:r>
+        <w:rPr>
+          <w:rFonts w:hint="eastAsia"/>
+        </w:rPr>
+        <w:t>A@</w:t>
+      </w:r>
+      <w:r>
+        <w:rPr>
+          <w:rFonts w:hint="eastAsia"/>
+        </w:rPr>
+        <w:t>进入房间</w:t>
+      </w:r>
+      <w:r>
+        <w:rPr>
+          <w:rFonts w:hint="eastAsia"/>
+        </w:rPr>
+        <w:t>B</w:t>
+      </w:r>
+      <w:r>
+        <w:rPr>
+          <w:rFonts w:hint="eastAsia"/>
+        </w:rPr>
+        <w:t>，摆在他面前的是</w:t>
+      </w:r>
+      <w:r>
+        <w:rPr>
+          <w:rFonts w:hint="eastAsia"/>
+        </w:rPr>
+        <w:t>4</w:t>
+      </w:r>
+      <w:r>
+        <w:rPr>
+          <w:rFonts w:hint="eastAsia"/>
+        </w:rPr>
+        <w:t>把武器</w:t>
+      </w:r>
+      <w:r>
+        <w:t>…</w:t>
+      </w:r>
+      <w:r>
+        <w:rPr>
+          <w:rFonts w:hint="eastAsia"/>
+        </w:rPr>
+        <w:t>（选择职业）</w:t>
+      </w:r>
+    </w:p>
+    <w:p/>
+    <w:p>
+      <w:r>
+        <w:t>离开房间</w:t>
+      </w:r>
+      <w:r>
+        <w:t>B</w:t>
+      </w:r>
+      <w:r>
+        <w:t>进入房间</w:t>
+      </w:r>
+      <w:r>
+        <w:rPr>
+          <w:rFonts w:hint="eastAsia"/>
+        </w:rPr>
+        <w:t>C</w:t>
+      </w:r>
+      <w:r>
+        <w:rPr>
+          <w:rFonts w:hint="eastAsia"/>
+        </w:rPr>
+        <w:t>后</w:t>
+      </w:r>
+      <w:r>
+        <w:rPr>
+          <w:rFonts w:hint="eastAsia"/>
+        </w:rPr>
+        <w:t>,</w:t>
+      </w:r>
+      <w:r>
+        <w:rPr>
+          <w:rFonts w:hint="eastAsia"/>
+        </w:rPr>
+        <w:t>有一群小怪</w:t>
+      </w:r>
+      <w:r>
+        <w:rPr>
+          <w:rFonts w:hint="eastAsia"/>
+        </w:rPr>
+        <w:t>,</w:t>
+      </w:r>
+      <w:r>
+        <w:rPr>
+          <w:rFonts w:hint="eastAsia"/>
+        </w:rPr>
+        <w:t>击杀之后本次必定掉落一个欲望精华</w:t>
       </w:r>
       <w:r>
         <w:rPr>
@@ -1374,83 +1687,11 @@
         </w:rPr>
         <w:t>.</w:t>
       </w:r>
-    </w:p>
-    <w:p/>
-    <w:p>
-      <w:r>
-        <w:rPr>
-          <w:rFonts w:hint="eastAsia"/>
-        </w:rPr>
-        <w:t>在其走出房间</w:t>
-      </w:r>
-      <w:r>
-        <w:rPr>
-          <w:rFonts w:hint="eastAsia"/>
-        </w:rPr>
-        <w:t>A@</w:t>
-      </w:r>
-      <w:r>
-        <w:rPr>
-          <w:rFonts w:hint="eastAsia"/>
-        </w:rPr>
-        <w:t>进入房间</w:t>
-      </w:r>
-      <w:r>
-        <w:rPr>
-          <w:rFonts w:hint="eastAsia"/>
-        </w:rPr>
-        <w:t>B</w:t>
-      </w:r>
-      <w:r>
-        <w:rPr>
-          <w:rFonts w:hint="eastAsia"/>
-        </w:rPr>
-        <w:t>，摆在他面前的是</w:t>
-      </w:r>
-      <w:r>
-        <w:rPr>
-          <w:rFonts w:hint="eastAsia"/>
-        </w:rPr>
-        <w:t>4</w:t>
-      </w:r>
-      <w:r>
-        <w:rPr>
-          <w:rFonts w:hint="eastAsia"/>
-        </w:rPr>
-        <w:t>把武器</w:t>
-      </w:r>
-      <w:r>
-        <w:t>…</w:t>
-      </w:r>
-      <w:r>
-        <w:rPr>
-          <w:rFonts w:hint="eastAsia"/>
-        </w:rPr>
-        <w:t>（选择职业）</w:t>
-      </w:r>
-    </w:p>
-    <w:p/>
-    <w:p>
-      <w:r>
-        <w:t>离开房间</w:t>
-      </w:r>
-      <w:r>
-        <w:t>B</w:t>
-      </w:r>
-      <w:r>
-        <w:t>进入房间</w:t>
-      </w:r>
-      <w:r>
-        <w:rPr>
-          <w:rFonts w:hint="eastAsia"/>
-        </w:rPr>
-        <w:t>C</w:t>
-      </w:r>
-      <w:r>
-        <w:rPr>
-          <w:rFonts w:hint="eastAsia"/>
-        </w:rPr>
-        <w:t>后</w:t>
+      <w:r>
+        <w:rPr>
+          <w:rFonts w:hint="eastAsia"/>
+        </w:rPr>
+        <w:t>可吃之后变成相应的形态（吸血鬼</w:t>
       </w:r>
       <w:r>
         <w:rPr>
@@ -1462,7 +1703,73 @@
         <w:rPr>
           <w:rFonts w:hint="eastAsia"/>
         </w:rPr>
-        <w:t>有一群小怪</w:t>
+        <w:t>狼人等），并解锁第一个被动技能和种族攻击</w:t>
+      </w:r>
+      <w:r>
+        <w:rPr>
+          <w:rFonts w:hint="eastAsia"/>
+        </w:rPr>
+        <w:t>.</w:t>
+      </w:r>
+    </w:p>
+    <w:p/>
+    <w:p>
+      <w:r>
+        <w:t>在探索完房间</w:t>
+      </w:r>
+      <w:r>
+        <w:rPr>
+          <w:rFonts w:hint="eastAsia"/>
+        </w:rPr>
+        <w:t>D,</w:t>
+      </w:r>
+      <w:r>
+        <w:t>E,F…..</w:t>
+      </w:r>
+      <w:r>
+        <w:t>之后找到了</w:t>
+      </w:r>
+      <w:r>
+        <w:rPr>
+          <w:rFonts w:hint="eastAsia"/>
+        </w:rPr>
+        <w:t>BOSS</w:t>
+      </w:r>
+      <w:r>
+        <w:rPr>
+          <w:rFonts w:hint="eastAsia"/>
+        </w:rPr>
+        <w:t>房间</w:t>
+      </w:r>
+      <w:r>
+        <w:rPr>
+          <w:rFonts w:hint="eastAsia"/>
+        </w:rPr>
+        <w:t>X</w:t>
+      </w:r>
+      <w:r>
+        <w:rPr>
+          <w:rFonts w:hint="eastAsia"/>
+        </w:rPr>
+        <w:t>，</w:t>
+      </w:r>
+    </w:p>
+    <w:p/>
+    <w:p>
+      <w:r>
+        <w:t>在击败第一关</w:t>
+      </w:r>
+      <w:r>
+        <w:rPr>
+          <w:rFonts w:hint="eastAsia"/>
+        </w:rPr>
+        <w:t>BOSS</w:t>
+      </w:r>
+      <w:r>
+        <w:rPr>
+          <w:rFonts w:hint="eastAsia"/>
+        </w:rPr>
+        <w:t>之后</w:t>
       </w:r>
       <w:r>
         <w:rPr>
@@ -1474,7 +1781,7 @@
         <w:rPr>
           <w:rFonts w:hint="eastAsia"/>
         </w:rPr>
-        <w:t>击杀之后本次必定掉落一个欲望精华</w:t>
+        <w:t>会发现这个城堡实际是一个通往无尽黑暗的洞穴</w:t>
       </w:r>
       <w:r>
         <w:rPr>
@@ -1486,7 +1793,19 @@
         <w:rPr>
           <w:rFonts w:hint="eastAsia"/>
         </w:rPr>
-        <w:t>可吃之后变成相应的形态（吸血鬼</w:t>
+        <w:t>通过</w:t>
+      </w:r>
+      <w:r>
+        <w:rPr>
+          <w:rFonts w:hint="eastAsia"/>
+        </w:rPr>
+        <w:t>BOSS</w:t>
+      </w:r>
+      <w:r>
+        <w:rPr>
+          <w:rFonts w:hint="eastAsia"/>
+        </w:rPr>
+        <w:t>身后的阶梯可不断向下探索</w:t>
       </w:r>
       <w:r>
         <w:rPr>
@@ -1498,32 +1817,48 @@
         <w:rPr>
           <w:rFonts w:hint="eastAsia"/>
         </w:rPr>
-        <w:t>狼人等），并解锁第一个被动技能和种族攻击</w:t>
-      </w:r>
-      <w:r>
-        <w:rPr>
-          <w:rFonts w:hint="eastAsia"/>
-        </w:rPr>
-        <w:t>.</w:t>
-      </w:r>
-    </w:p>
-    <w:p/>
-    <w:p>
-      <w:r>
-        <w:t>在探索完房间</w:t>
-      </w:r>
-      <w:r>
-        <w:rPr>
-          <w:rFonts w:hint="eastAsia"/>
-        </w:rPr>
-        <w:t>D,</w:t>
-      </w:r>
-      <w:r>
-        <w:t>E,F…..</w:t>
-      </w:r>
-      <w:r>
-        <w:t>之后找到了</w:t>
-      </w:r>
+        <w:t>即进入下一个大关卡（循环）</w:t>
+      </w:r>
+      <w:r>
+        <w:rPr>
+          <w:rFonts w:hint="eastAsia"/>
+        </w:rPr>
+        <w:t>,</w:t>
+      </w:r>
+      <w:r>
+        <w:rPr>
+          <w:rFonts w:hint="eastAsia"/>
+        </w:rPr>
+        <w:t>直至通过</w:t>
+      </w:r>
+      <w:r>
+        <w:rPr>
+          <w:rFonts w:hint="eastAsia"/>
+        </w:rPr>
+        <w:t>5</w:t>
+      </w:r>
+      <w:r>
+        <w:rPr>
+          <w:rFonts w:hint="eastAsia"/>
+        </w:rPr>
+        <w:t>个大关卡</w:t>
+      </w:r>
+      <w:r>
+        <w:rPr>
+          <w:rFonts w:hint="eastAsia"/>
+        </w:rPr>
+        <w:t>,</w:t>
+      </w:r>
+      <w:r>
+        <w:rPr>
+          <w:rFonts w:hint="eastAsia"/>
+        </w:rPr>
+        <w:t>击败伯爵算通关（不开启隐藏关卡的话）。</w:t>
+      </w:r>
+    </w:p>
+    <w:p/>
+    <w:p/>
+    <w:p>
       <w:r>
         <w:rPr>
           <w:rFonts w:hint="eastAsia"/>
@@ -1534,136 +1869,6 @@
         <w:rPr>
           <w:rFonts w:hint="eastAsia"/>
         </w:rPr>
-        <w:t>房间</w:t>
-      </w:r>
-      <w:r>
-        <w:rPr>
-          <w:rFonts w:hint="eastAsia"/>
-        </w:rPr>
-        <w:t>X</w:t>
-      </w:r>
-      <w:r>
-        <w:rPr>
-          <w:rFonts w:hint="eastAsia"/>
-        </w:rPr>
-        <w:t>，</w:t>
-      </w:r>
-    </w:p>
-    <w:p/>
-    <w:p>
-      <w:r>
-        <w:t>在击败第一关</w:t>
-      </w:r>
-      <w:r>
-        <w:rPr>
-          <w:rFonts w:hint="eastAsia"/>
-        </w:rPr>
-        <w:t>BOSS</w:t>
-      </w:r>
-      <w:r>
-        <w:rPr>
-          <w:rFonts w:hint="eastAsia"/>
-        </w:rPr>
-        <w:t>之后</w:t>
-      </w:r>
-      <w:r>
-        <w:rPr>
-          <w:rFonts w:hint="eastAsia"/>
-        </w:rPr>
-        <w:t>,</w:t>
-      </w:r>
-      <w:r>
-        <w:rPr>
-          <w:rFonts w:hint="eastAsia"/>
-        </w:rPr>
-        <w:t>会发现这个城堡实际是一个通往无尽黑暗的洞穴</w:t>
-      </w:r>
-      <w:r>
-        <w:rPr>
-          <w:rFonts w:hint="eastAsia"/>
-        </w:rPr>
-        <w:t>.</w:t>
-      </w:r>
-      <w:r>
-        <w:rPr>
-          <w:rFonts w:hint="eastAsia"/>
-        </w:rPr>
-        <w:t>通过</w:t>
-      </w:r>
-      <w:r>
-        <w:rPr>
-          <w:rFonts w:hint="eastAsia"/>
-        </w:rPr>
-        <w:t>BOSS</w:t>
-      </w:r>
-      <w:r>
-        <w:rPr>
-          <w:rFonts w:hint="eastAsia"/>
-        </w:rPr>
-        <w:t>身后的阶梯可不断向下探索</w:t>
-      </w:r>
-      <w:r>
-        <w:rPr>
-          <w:rFonts w:hint="eastAsia"/>
-        </w:rPr>
-        <w:t>,</w:t>
-      </w:r>
-      <w:r>
-        <w:rPr>
-          <w:rFonts w:hint="eastAsia"/>
-        </w:rPr>
-        <w:t>即进入下一个大关卡（循环）</w:t>
-      </w:r>
-      <w:r>
-        <w:rPr>
-          <w:rFonts w:hint="eastAsia"/>
-        </w:rPr>
-        <w:t>,</w:t>
-      </w:r>
-      <w:r>
-        <w:rPr>
-          <w:rFonts w:hint="eastAsia"/>
-        </w:rPr>
-        <w:t>直至通过</w:t>
-      </w:r>
-      <w:r>
-        <w:rPr>
-          <w:rFonts w:hint="eastAsia"/>
-        </w:rPr>
-        <w:t>5</w:t>
-      </w:r>
-      <w:r>
-        <w:rPr>
-          <w:rFonts w:hint="eastAsia"/>
-        </w:rPr>
-        <w:t>个大关卡</w:t>
-      </w:r>
-      <w:r>
-        <w:rPr>
-          <w:rFonts w:hint="eastAsia"/>
-        </w:rPr>
-        <w:t>,</w:t>
-      </w:r>
-      <w:r>
-        <w:rPr>
-          <w:rFonts w:hint="eastAsia"/>
-        </w:rPr>
-        <w:t>击败伯爵算通关（不开启隐藏关卡的话）。</w:t>
-      </w:r>
-    </w:p>
-    <w:p/>
-    <w:p/>
-    <w:p>
-      <w:r>
-        <w:rPr>
-          <w:rFonts w:hint="eastAsia"/>
-        </w:rPr>
-        <w:t>BOSS</w:t>
-      </w:r>
-      <w:r>
-        <w:rPr>
-          <w:rFonts w:hint="eastAsia"/>
-        </w:rPr>
         <w:t>描述和语录</w:t>
       </w:r>
     </w:p>
@@ -1682,7 +1887,6 @@
         <w:rPr>
           <w:rFonts w:hint="eastAsia"/>
         </w:rPr>
-        <w:lastRenderedPageBreak/>
         <w:t>武器名和背景</w:t>
       </w:r>
     </w:p>
@@ -1907,7 +2111,6 @@
     <w:lsdException w:name="Table Web 1" w:semiHidden="1" w:unhideWhenUsed="1"/>
     <w:lsdException w:name="Table Web 2" w:semiHidden="1" w:unhideWhenUsed="1"/>
     <w:lsdException w:name="Table Web 3" w:semiHidden="1" w:unhideWhenUsed="1"/>
-    <w:lsdException w:name="Table Grid" w:semiHidden="1" w:unhideWhenUsed="1"/>
     <w:lsdException w:name="Table Theme" w:semiHidden="1" w:unhideWhenUsed="1"/>
     <w:lsdException w:name="Placeholder Text" w:semiHidden="1" w:uiPriority="99"/>
     <w:lsdException w:name="No Spacing" w:uiPriority="1" w:qFormat="1"/>
@@ -3022,10 +3225,22 @@
 </s:customData>
 </file>
 
+<file path=customXml/item2.xml><?xml version="1.0" encoding="utf-8"?>
+<b:Sources xmlns:b="http://schemas.openxmlformats.org/officeDocument/2006/bibliography" xmlns="http://schemas.openxmlformats.org/officeDocument/2006/bibliography" SelectedStyle="\APASixthEditionOfficeOnline.xsl" StyleName="APA" Version="6"/>
+</file>
+
 <file path=customXml/itemProps1.xml><?xml version="1.0" encoding="utf-8"?>
 <ds:datastoreItem xmlns:ds="http://schemas.openxmlformats.org/officeDocument/2006/customXml" ds:itemID="{B1977F7D-205B-4081-913C-38D41E755F92}">
   <ds:schemaRefs>
     <ds:schemaRef ds:uri="http://www.wps.cn/officeDocument/2013/wpsCustomData"/>
   </ds:schemaRefs>
 </ds:datastoreItem>
+</file>
+
+<file path=customXml/itemProps2.xml><?xml version="1.0" encoding="utf-8"?>
+<ds:datastoreItem xmlns:ds="http://schemas.openxmlformats.org/officeDocument/2006/customXml" ds:itemID="{174C4A5D-7BFA-432C-AFB4-C4281557B790}">
+  <ds:schemaRefs>
+    <ds:schemaRef ds:uri="http://schemas.openxmlformats.org/officeDocument/2006/bibliography"/>
+  </ds:schemaRefs>
+</ds:datastoreItem>
 </file>
</xml_diff>